<commit_message>
Refresh all documents. Rewrite chapter on ZoneInfo.
</commit_message>
<xml_diff>
--- a/Docs/01_Introduction.docx
+++ b/Docs/01_Introduction.docx
@@ -4,157 +4,1163 @@
   <w:body>
     <w:p>
       <w:pPr>
-        <w:pStyle w:val="Heading1"/>
+        <w:spacing w:after="160" w:line="278" w:lineRule="auto"/>
+        <w:rPr>
+          <w:b/>
+          <w:bCs/>
+        </w:rPr>
       </w:pPr>
       <w:r>
+        <w:rPr>
+          <w:b/>
+          <w:bCs/>
+        </w:rPr>
         <w:t>1. Introduction</w:t>
       </w:r>
     </w:p>
     <w:p>
       <w:pPr>
-        <w:pStyle w:val="Heading2"/>
+        <w:spacing w:after="160" w:line="278" w:lineRule="auto"/>
+        <w:rPr>
+          <w:b/>
+          <w:bCs/>
+        </w:rPr>
       </w:pPr>
       <w:r>
+        <w:rPr>
+          <w:b/>
+          <w:bCs/>
+        </w:rPr>
         <w:t>1.1 What is Mango?</w:t>
       </w:r>
     </w:p>
     <w:p>
+      <w:pPr>
+        <w:spacing w:after="160" w:line="278" w:lineRule="auto"/>
+      </w:pPr>
       <w:r>
-        <w:t>Mango is a next-generation cryptographic platform designed to explore and surpass the capabilities of traditional encryption standards like AES. It provides a modular workbench for constructing, evaluating, and optimizing encryption sequences made from atomic transform operations. By embracing adaptive logic, deep scoring metrics, and exhaustive search techniques, Mango enables the discovery of encryption sequences tailored to specific data types—unlocking performance and security improvements that static ciphers cannot achieve.</w:t>
+        <w:rPr>
+          <w:b/>
+          <w:bCs/>
+        </w:rPr>
+        <w:t>Mango</w:t>
       </w:r>
       <w:r>
-        <w:br/>
+        <w:t xml:space="preserve"> is a next-generation cryptographic system that reimagines how encryption sequences are developed, optimized, and applied. At its core lies a robust </w:t>
       </w:r>
       <w:r>
-        <w:br/>
-        <w:t>At its core, Mango represents a shift from static, one-size-fits-all ciphers to adaptive cryptography. Instead of applying the same sequence to all data, Mango profiles each input, classifies it (e.g., Natural, Random, Sequential), and dynamically selects the most effective transform chain. This allows it to maintain cryptographic strength while drastically improving performance in structured or semi-structured environments.</w:t>
+        <w:rPr>
+          <w:b/>
+          <w:bCs/>
+        </w:rPr>
+        <w:t>cryptographic library</w:t>
+      </w:r>
+      <w:r>
+        <w:t>—a high-performance, fully reversible engine capable of adaptive encryption using composable atomic transforms. Developers can use Mango out of the box to secure data using pre-optimized, high-scoring sequences—no tuning or configuration required.</w:t>
       </w:r>
     </w:p>
     <w:p>
       <w:pPr>
-        <w:pStyle w:val="Heading2"/>
+        <w:spacing w:after="160" w:line="278" w:lineRule="auto"/>
       </w:pPr>
       <w:r>
+        <w:t xml:space="preserve">Complementing this library is the </w:t>
+      </w:r>
+      <w:r>
+        <w:rPr>
+          <w:b/>
+          <w:bCs/>
+        </w:rPr>
+        <w:t>Mango Workbench</w:t>
+      </w:r>
+      <w:r>
+        <w:t xml:space="preserve">: a modular research toolchain used to discover and validate new encryption sequences. The Workbench includes tools like </w:t>
+      </w:r>
+      <w:r>
+        <w:rPr>
+          <w:i/>
+          <w:iCs/>
+        </w:rPr>
+        <w:t>Munge</w:t>
+      </w:r>
+      <w:r>
+        <w:t>, a sequence discovery engine that evaluates millions of permutations to find the best fit for specific data types (e.g., Natural, Random, Structured). These discoveries form the foundation for Mango’s default sequences.</w:t>
+      </w:r>
+    </w:p>
+    <w:p>
+      <w:pPr>
+        <w:spacing w:after="160" w:line="278" w:lineRule="auto"/>
+      </w:pPr>
+      <w:r>
+        <w:t>In short:</w:t>
+      </w:r>
+    </w:p>
+    <w:p>
+      <w:pPr>
+        <w:numPr>
+          <w:ilvl w:val="0"/>
+          <w:numId w:val="10"/>
+        </w:numPr>
+        <w:spacing w:after="160" w:line="278" w:lineRule="auto"/>
+      </w:pPr>
+      <w:r>
+        <w:rPr>
+          <w:b/>
+          <w:bCs/>
+        </w:rPr>
+        <w:t>The Cryptographic Library</w:t>
+      </w:r>
+      <w:r>
+        <w:t xml:space="preserve"> is production-ready and secure by default.</w:t>
+      </w:r>
+    </w:p>
+    <w:p>
+      <w:pPr>
+        <w:numPr>
+          <w:ilvl w:val="0"/>
+          <w:numId w:val="10"/>
+        </w:numPr>
+        <w:spacing w:after="160" w:line="278" w:lineRule="auto"/>
+      </w:pPr>
+      <w:r>
+        <w:rPr>
+          <w:b/>
+          <w:bCs/>
+        </w:rPr>
+        <w:t>The Workbench</w:t>
+      </w:r>
+      <w:r>
+        <w:t xml:space="preserve"> is an optional toolkit for researchers, analysts, and developers seeking domain-specific or experimental encryption sequences.</w:t>
+      </w:r>
+    </w:p>
+    <w:p>
+      <w:pPr>
+        <w:spacing w:after="160" w:line="278" w:lineRule="auto"/>
+      </w:pPr>
+      <w:r>
+        <w:t>This dual-architecture allows Mango to serve both practical encryption needs and academic exploration.</w:t>
+      </w:r>
+    </w:p>
+    <w:p>
+      <w:pPr>
+        <w:spacing w:after="160" w:line="278" w:lineRule="auto"/>
+        <w:rPr>
+          <w:b/>
+          <w:bCs/>
+        </w:rPr>
+      </w:pPr>
+      <w:r>
+        <w:rPr>
+          <w:b/>
+          <w:bCs/>
+        </w:rPr>
+        <w:t xml:space="preserve">1.1.1 </w:t>
+      </w:r>
+      <w:r>
+        <w:rPr>
+          <w:b/>
+          <w:bCs/>
+        </w:rPr>
+        <w:t>Mango: Cryptographic Library vs. Workbench</w:t>
+      </w:r>
+    </w:p>
+    <w:p>
+      <w:pPr>
+        <w:spacing w:after="160" w:line="278" w:lineRule="auto"/>
+      </w:pPr>
+      <w:r>
+        <w:t>This chart outlines the distinction between Mango's production-ready cryptographic engine and its research-oriented workbench used for sequence discovery and optimization.</w:t>
+      </w:r>
+    </w:p>
+    <w:tbl>
+      <w:tblPr>
+        <w:tblStyle w:val="TableGrid"/>
+        <w:tblW w:w="0" w:type="auto"/>
+        <w:tblLook w:val="04A0" w:firstRow="1" w:lastRow="0" w:firstColumn="1" w:lastColumn="0" w:noHBand="0" w:noVBand="1"/>
+      </w:tblPr>
+      <w:tblGrid>
+        <w:gridCol w:w="2880"/>
+        <w:gridCol w:w="2880"/>
+        <w:gridCol w:w="2880"/>
+      </w:tblGrid>
+      <w:tr>
+        <w:tc>
+          <w:tcPr>
+            <w:tcW w:w="2880" w:type="dxa"/>
+            <w:tcBorders>
+              <w:top w:val="single" w:sz="4" w:space="0" w:color="auto"/>
+              <w:left w:val="single" w:sz="4" w:space="0" w:color="auto"/>
+              <w:bottom w:val="single" w:sz="4" w:space="0" w:color="auto"/>
+              <w:right w:val="single" w:sz="4" w:space="0" w:color="auto"/>
+            </w:tcBorders>
+            <w:hideMark/>
+          </w:tcPr>
+          <w:p>
+            <w:pPr>
+              <w:spacing w:after="160" w:line="278" w:lineRule="auto"/>
+            </w:pPr>
+            <w:r>
+              <w:t>Feature</w:t>
+            </w:r>
+          </w:p>
+        </w:tc>
+        <w:tc>
+          <w:tcPr>
+            <w:tcW w:w="2880" w:type="dxa"/>
+            <w:tcBorders>
+              <w:top w:val="single" w:sz="4" w:space="0" w:color="auto"/>
+              <w:left w:val="single" w:sz="4" w:space="0" w:color="auto"/>
+              <w:bottom w:val="single" w:sz="4" w:space="0" w:color="auto"/>
+              <w:right w:val="single" w:sz="4" w:space="0" w:color="auto"/>
+            </w:tcBorders>
+            <w:hideMark/>
+          </w:tcPr>
+          <w:p>
+            <w:pPr>
+              <w:spacing w:after="160" w:line="278" w:lineRule="auto"/>
+            </w:pPr>
+            <w:r>
+              <w:rPr>
+                <w:rFonts w:ascii="Segoe UI Emoji" w:hAnsi="Segoe UI Emoji" w:cs="Segoe UI Emoji"/>
+              </w:rPr>
+              <w:t>🧱</w:t>
+            </w:r>
+            <w:r>
+              <w:t xml:space="preserve"> Cryptographic Library</w:t>
+            </w:r>
+          </w:p>
+        </w:tc>
+        <w:tc>
+          <w:tcPr>
+            <w:tcW w:w="2880" w:type="dxa"/>
+            <w:tcBorders>
+              <w:top w:val="single" w:sz="4" w:space="0" w:color="auto"/>
+              <w:left w:val="single" w:sz="4" w:space="0" w:color="auto"/>
+              <w:bottom w:val="single" w:sz="4" w:space="0" w:color="auto"/>
+              <w:right w:val="single" w:sz="4" w:space="0" w:color="auto"/>
+            </w:tcBorders>
+            <w:hideMark/>
+          </w:tcPr>
+          <w:p>
+            <w:pPr>
+              <w:spacing w:after="160" w:line="278" w:lineRule="auto"/>
+            </w:pPr>
+            <w:r>
+              <w:rPr>
+                <w:rFonts w:ascii="Segoe UI Emoji" w:hAnsi="Segoe UI Emoji" w:cs="Segoe UI Emoji"/>
+              </w:rPr>
+              <w:t>🧪</w:t>
+            </w:r>
+            <w:r>
+              <w:t xml:space="preserve"> Workbench (Research Suite)</w:t>
+            </w:r>
+          </w:p>
+        </w:tc>
+      </w:tr>
+      <w:tr>
+        <w:tc>
+          <w:tcPr>
+            <w:tcW w:w="2880" w:type="dxa"/>
+            <w:tcBorders>
+              <w:top w:val="single" w:sz="4" w:space="0" w:color="auto"/>
+              <w:left w:val="single" w:sz="4" w:space="0" w:color="auto"/>
+              <w:bottom w:val="single" w:sz="4" w:space="0" w:color="auto"/>
+              <w:right w:val="single" w:sz="4" w:space="0" w:color="auto"/>
+            </w:tcBorders>
+            <w:hideMark/>
+          </w:tcPr>
+          <w:p>
+            <w:pPr>
+              <w:spacing w:after="160" w:line="278" w:lineRule="auto"/>
+            </w:pPr>
+            <w:r>
+              <w:t>Purpose</w:t>
+            </w:r>
+          </w:p>
+        </w:tc>
+        <w:tc>
+          <w:tcPr>
+            <w:tcW w:w="2880" w:type="dxa"/>
+            <w:tcBorders>
+              <w:top w:val="single" w:sz="4" w:space="0" w:color="auto"/>
+              <w:left w:val="single" w:sz="4" w:space="0" w:color="auto"/>
+              <w:bottom w:val="single" w:sz="4" w:space="0" w:color="auto"/>
+              <w:right w:val="single" w:sz="4" w:space="0" w:color="auto"/>
+            </w:tcBorders>
+            <w:hideMark/>
+          </w:tcPr>
+          <w:p>
+            <w:pPr>
+              <w:spacing w:after="160" w:line="278" w:lineRule="auto"/>
+            </w:pPr>
+            <w:r>
+              <w:t>Secure data encryption in production</w:t>
+            </w:r>
+          </w:p>
+        </w:tc>
+        <w:tc>
+          <w:tcPr>
+            <w:tcW w:w="2880" w:type="dxa"/>
+            <w:tcBorders>
+              <w:top w:val="single" w:sz="4" w:space="0" w:color="auto"/>
+              <w:left w:val="single" w:sz="4" w:space="0" w:color="auto"/>
+              <w:bottom w:val="single" w:sz="4" w:space="0" w:color="auto"/>
+              <w:right w:val="single" w:sz="4" w:space="0" w:color="auto"/>
+            </w:tcBorders>
+            <w:hideMark/>
+          </w:tcPr>
+          <w:p>
+            <w:pPr>
+              <w:spacing w:after="160" w:line="278" w:lineRule="auto"/>
+            </w:pPr>
+            <w:r>
+              <w:t>Discover and optimize sequences for different data types</w:t>
+            </w:r>
+          </w:p>
+        </w:tc>
+      </w:tr>
+      <w:tr>
+        <w:tc>
+          <w:tcPr>
+            <w:tcW w:w="2880" w:type="dxa"/>
+            <w:tcBorders>
+              <w:top w:val="single" w:sz="4" w:space="0" w:color="auto"/>
+              <w:left w:val="single" w:sz="4" w:space="0" w:color="auto"/>
+              <w:bottom w:val="single" w:sz="4" w:space="0" w:color="auto"/>
+              <w:right w:val="single" w:sz="4" w:space="0" w:color="auto"/>
+            </w:tcBorders>
+            <w:hideMark/>
+          </w:tcPr>
+          <w:p>
+            <w:pPr>
+              <w:spacing w:after="160" w:line="278" w:lineRule="auto"/>
+            </w:pPr>
+            <w:r>
+              <w:t>Usage</w:t>
+            </w:r>
+          </w:p>
+        </w:tc>
+        <w:tc>
+          <w:tcPr>
+            <w:tcW w:w="2880" w:type="dxa"/>
+            <w:tcBorders>
+              <w:top w:val="single" w:sz="4" w:space="0" w:color="auto"/>
+              <w:left w:val="single" w:sz="4" w:space="0" w:color="auto"/>
+              <w:bottom w:val="single" w:sz="4" w:space="0" w:color="auto"/>
+              <w:right w:val="single" w:sz="4" w:space="0" w:color="auto"/>
+            </w:tcBorders>
+            <w:hideMark/>
+          </w:tcPr>
+          <w:p>
+            <w:pPr>
+              <w:spacing w:after="160" w:line="278" w:lineRule="auto"/>
+            </w:pPr>
+            <w:r>
+              <w:t>Out-of-the-box with high-quality default sequences</w:t>
+            </w:r>
+          </w:p>
+        </w:tc>
+        <w:tc>
+          <w:tcPr>
+            <w:tcW w:w="2880" w:type="dxa"/>
+            <w:tcBorders>
+              <w:top w:val="single" w:sz="4" w:space="0" w:color="auto"/>
+              <w:left w:val="single" w:sz="4" w:space="0" w:color="auto"/>
+              <w:bottom w:val="single" w:sz="4" w:space="0" w:color="auto"/>
+              <w:right w:val="single" w:sz="4" w:space="0" w:color="auto"/>
+            </w:tcBorders>
+            <w:hideMark/>
+          </w:tcPr>
+          <w:p>
+            <w:pPr>
+              <w:spacing w:after="160" w:line="278" w:lineRule="auto"/>
+            </w:pPr>
+            <w:r>
+              <w:t>Research-driven tuning of transform order and depth</w:t>
+            </w:r>
+          </w:p>
+        </w:tc>
+      </w:tr>
+      <w:tr>
+        <w:tc>
+          <w:tcPr>
+            <w:tcW w:w="2880" w:type="dxa"/>
+            <w:tcBorders>
+              <w:top w:val="single" w:sz="4" w:space="0" w:color="auto"/>
+              <w:left w:val="single" w:sz="4" w:space="0" w:color="auto"/>
+              <w:bottom w:val="single" w:sz="4" w:space="0" w:color="auto"/>
+              <w:right w:val="single" w:sz="4" w:space="0" w:color="auto"/>
+            </w:tcBorders>
+            <w:hideMark/>
+          </w:tcPr>
+          <w:p>
+            <w:pPr>
+              <w:spacing w:after="160" w:line="278" w:lineRule="auto"/>
+            </w:pPr>
+            <w:r>
+              <w:t>Interface</w:t>
+            </w:r>
+          </w:p>
+        </w:tc>
+        <w:tc>
+          <w:tcPr>
+            <w:tcW w:w="2880" w:type="dxa"/>
+            <w:tcBorders>
+              <w:top w:val="single" w:sz="4" w:space="0" w:color="auto"/>
+              <w:left w:val="single" w:sz="4" w:space="0" w:color="auto"/>
+              <w:bottom w:val="single" w:sz="4" w:space="0" w:color="auto"/>
+              <w:right w:val="single" w:sz="4" w:space="0" w:color="auto"/>
+            </w:tcBorders>
+            <w:hideMark/>
+          </w:tcPr>
+          <w:p>
+            <w:pPr>
+              <w:spacing w:after="160" w:line="278" w:lineRule="auto"/>
+            </w:pPr>
+            <w:r>
+              <w:t>Simple Encrypt() / Decrypt() APIs</w:t>
+            </w:r>
+          </w:p>
+        </w:tc>
+        <w:tc>
+          <w:tcPr>
+            <w:tcW w:w="2880" w:type="dxa"/>
+            <w:tcBorders>
+              <w:top w:val="single" w:sz="4" w:space="0" w:color="auto"/>
+              <w:left w:val="single" w:sz="4" w:space="0" w:color="auto"/>
+              <w:bottom w:val="single" w:sz="4" w:space="0" w:color="auto"/>
+              <w:right w:val="single" w:sz="4" w:space="0" w:color="auto"/>
+            </w:tcBorders>
+            <w:hideMark/>
+          </w:tcPr>
+          <w:p>
+            <w:pPr>
+              <w:spacing w:after="160" w:line="278" w:lineRule="auto"/>
+            </w:pPr>
+            <w:r>
+              <w:t>Modular tools like Munge, BTR, and analysis modules</w:t>
+            </w:r>
+          </w:p>
+        </w:tc>
+      </w:tr>
+      <w:tr>
+        <w:tc>
+          <w:tcPr>
+            <w:tcW w:w="2880" w:type="dxa"/>
+            <w:tcBorders>
+              <w:top w:val="single" w:sz="4" w:space="0" w:color="auto"/>
+              <w:left w:val="single" w:sz="4" w:space="0" w:color="auto"/>
+              <w:bottom w:val="single" w:sz="4" w:space="0" w:color="auto"/>
+              <w:right w:val="single" w:sz="4" w:space="0" w:color="auto"/>
+            </w:tcBorders>
+            <w:hideMark/>
+          </w:tcPr>
+          <w:p>
+            <w:pPr>
+              <w:spacing w:after="160" w:line="278" w:lineRule="auto"/>
+            </w:pPr>
+            <w:r>
+              <w:t>Transform Source</w:t>
+            </w:r>
+          </w:p>
+        </w:tc>
+        <w:tc>
+          <w:tcPr>
+            <w:tcW w:w="2880" w:type="dxa"/>
+            <w:tcBorders>
+              <w:top w:val="single" w:sz="4" w:space="0" w:color="auto"/>
+              <w:left w:val="single" w:sz="4" w:space="0" w:color="auto"/>
+              <w:bottom w:val="single" w:sz="4" w:space="0" w:color="auto"/>
+              <w:right w:val="single" w:sz="4" w:space="0" w:color="auto"/>
+            </w:tcBorders>
+            <w:hideMark/>
+          </w:tcPr>
+          <w:p>
+            <w:pPr>
+              <w:spacing w:after="160" w:line="278" w:lineRule="auto"/>
+            </w:pPr>
+            <w:r>
+              <w:t>Uses pre-vetted, high-scoring sequences</w:t>
+            </w:r>
+          </w:p>
+        </w:tc>
+        <w:tc>
+          <w:tcPr>
+            <w:tcW w:w="2880" w:type="dxa"/>
+            <w:tcBorders>
+              <w:top w:val="single" w:sz="4" w:space="0" w:color="auto"/>
+              <w:left w:val="single" w:sz="4" w:space="0" w:color="auto"/>
+              <w:bottom w:val="single" w:sz="4" w:space="0" w:color="auto"/>
+              <w:right w:val="single" w:sz="4" w:space="0" w:color="auto"/>
+            </w:tcBorders>
+            <w:hideMark/>
+          </w:tcPr>
+          <w:p>
+            <w:pPr>
+              <w:spacing w:after="160" w:line="278" w:lineRule="auto"/>
+            </w:pPr>
+            <w:r>
+              <w:t>Explores vast permutations using multi-metric scoring</w:t>
+            </w:r>
+          </w:p>
+        </w:tc>
+      </w:tr>
+      <w:tr>
+        <w:tc>
+          <w:tcPr>
+            <w:tcW w:w="2880" w:type="dxa"/>
+            <w:tcBorders>
+              <w:top w:val="single" w:sz="4" w:space="0" w:color="auto"/>
+              <w:left w:val="single" w:sz="4" w:space="0" w:color="auto"/>
+              <w:bottom w:val="single" w:sz="4" w:space="0" w:color="auto"/>
+              <w:right w:val="single" w:sz="4" w:space="0" w:color="auto"/>
+            </w:tcBorders>
+            <w:hideMark/>
+          </w:tcPr>
+          <w:p>
+            <w:pPr>
+              <w:spacing w:after="160" w:line="278" w:lineRule="auto"/>
+            </w:pPr>
+            <w:r>
+              <w:t>Data Awareness</w:t>
+            </w:r>
+          </w:p>
+        </w:tc>
+        <w:tc>
+          <w:tcPr>
+            <w:tcW w:w="2880" w:type="dxa"/>
+            <w:tcBorders>
+              <w:top w:val="single" w:sz="4" w:space="0" w:color="auto"/>
+              <w:left w:val="single" w:sz="4" w:space="0" w:color="auto"/>
+              <w:bottom w:val="single" w:sz="4" w:space="0" w:color="auto"/>
+              <w:right w:val="single" w:sz="4" w:space="0" w:color="auto"/>
+            </w:tcBorders>
+            <w:hideMark/>
+          </w:tcPr>
+          <w:p>
+            <w:pPr>
+              <w:spacing w:after="160" w:line="278" w:lineRule="auto"/>
+            </w:pPr>
+            <w:r>
+              <w:t>Auto-classifies input (e.g., Natural, Random, etc.)</w:t>
+            </w:r>
+          </w:p>
+        </w:tc>
+        <w:tc>
+          <w:tcPr>
+            <w:tcW w:w="2880" w:type="dxa"/>
+            <w:tcBorders>
+              <w:top w:val="single" w:sz="4" w:space="0" w:color="auto"/>
+              <w:left w:val="single" w:sz="4" w:space="0" w:color="auto"/>
+              <w:bottom w:val="single" w:sz="4" w:space="0" w:color="auto"/>
+              <w:right w:val="single" w:sz="4" w:space="0" w:color="auto"/>
+            </w:tcBorders>
+            <w:hideMark/>
+          </w:tcPr>
+          <w:p>
+            <w:pPr>
+              <w:spacing w:after="160" w:line="278" w:lineRule="auto"/>
+            </w:pPr>
+            <w:r>
+              <w:t>Lets you target specific domains with focused tests</w:t>
+            </w:r>
+          </w:p>
+        </w:tc>
+      </w:tr>
+      <w:tr>
+        <w:tc>
+          <w:tcPr>
+            <w:tcW w:w="2880" w:type="dxa"/>
+            <w:tcBorders>
+              <w:top w:val="single" w:sz="4" w:space="0" w:color="auto"/>
+              <w:left w:val="single" w:sz="4" w:space="0" w:color="auto"/>
+              <w:bottom w:val="single" w:sz="4" w:space="0" w:color="auto"/>
+              <w:right w:val="single" w:sz="4" w:space="0" w:color="auto"/>
+            </w:tcBorders>
+            <w:hideMark/>
+          </w:tcPr>
+          <w:p>
+            <w:pPr>
+              <w:spacing w:after="160" w:line="278" w:lineRule="auto"/>
+            </w:pPr>
+            <w:r>
+              <w:lastRenderedPageBreak/>
+              <w:t>Developer Role</w:t>
+            </w:r>
+          </w:p>
+        </w:tc>
+        <w:tc>
+          <w:tcPr>
+            <w:tcW w:w="2880" w:type="dxa"/>
+            <w:tcBorders>
+              <w:top w:val="single" w:sz="4" w:space="0" w:color="auto"/>
+              <w:left w:val="single" w:sz="4" w:space="0" w:color="auto"/>
+              <w:bottom w:val="single" w:sz="4" w:space="0" w:color="auto"/>
+              <w:right w:val="single" w:sz="4" w:space="0" w:color="auto"/>
+            </w:tcBorders>
+            <w:hideMark/>
+          </w:tcPr>
+          <w:p>
+            <w:pPr>
+              <w:spacing w:after="160" w:line="278" w:lineRule="auto"/>
+            </w:pPr>
+            <w:r>
+              <w:t>Drop-in encryption component</w:t>
+            </w:r>
+          </w:p>
+        </w:tc>
+        <w:tc>
+          <w:tcPr>
+            <w:tcW w:w="2880" w:type="dxa"/>
+            <w:tcBorders>
+              <w:top w:val="single" w:sz="4" w:space="0" w:color="auto"/>
+              <w:left w:val="single" w:sz="4" w:space="0" w:color="auto"/>
+              <w:bottom w:val="single" w:sz="4" w:space="0" w:color="auto"/>
+              <w:right w:val="single" w:sz="4" w:space="0" w:color="auto"/>
+            </w:tcBorders>
+            <w:hideMark/>
+          </w:tcPr>
+          <w:p>
+            <w:pPr>
+              <w:spacing w:after="160" w:line="278" w:lineRule="auto"/>
+            </w:pPr>
+            <w:r>
+              <w:t>Researcher/analyst playground</w:t>
+            </w:r>
+          </w:p>
+        </w:tc>
+      </w:tr>
+      <w:tr>
+        <w:tc>
+          <w:tcPr>
+            <w:tcW w:w="2880" w:type="dxa"/>
+            <w:tcBorders>
+              <w:top w:val="single" w:sz="4" w:space="0" w:color="auto"/>
+              <w:left w:val="single" w:sz="4" w:space="0" w:color="auto"/>
+              <w:bottom w:val="single" w:sz="4" w:space="0" w:color="auto"/>
+              <w:right w:val="single" w:sz="4" w:space="0" w:color="auto"/>
+            </w:tcBorders>
+            <w:hideMark/>
+          </w:tcPr>
+          <w:p>
+            <w:pPr>
+              <w:spacing w:after="160" w:line="278" w:lineRule="auto"/>
+            </w:pPr>
+            <w:r>
+              <w:t>Reversibility</w:t>
+            </w:r>
+          </w:p>
+        </w:tc>
+        <w:tc>
+          <w:tcPr>
+            <w:tcW w:w="2880" w:type="dxa"/>
+            <w:tcBorders>
+              <w:top w:val="single" w:sz="4" w:space="0" w:color="auto"/>
+              <w:left w:val="single" w:sz="4" w:space="0" w:color="auto"/>
+              <w:bottom w:val="single" w:sz="4" w:space="0" w:color="auto"/>
+              <w:right w:val="single" w:sz="4" w:space="0" w:color="auto"/>
+            </w:tcBorders>
+            <w:hideMark/>
+          </w:tcPr>
+          <w:p>
+            <w:pPr>
+              <w:spacing w:after="160" w:line="278" w:lineRule="auto"/>
+            </w:pPr>
+            <w:r>
+              <w:t>Guaranteed (every sequence is invertible)</w:t>
+            </w:r>
+          </w:p>
+        </w:tc>
+        <w:tc>
+          <w:tcPr>
+            <w:tcW w:w="2880" w:type="dxa"/>
+            <w:tcBorders>
+              <w:top w:val="single" w:sz="4" w:space="0" w:color="auto"/>
+              <w:left w:val="single" w:sz="4" w:space="0" w:color="auto"/>
+              <w:bottom w:val="single" w:sz="4" w:space="0" w:color="auto"/>
+              <w:right w:val="single" w:sz="4" w:space="0" w:color="auto"/>
+            </w:tcBorders>
+            <w:hideMark/>
+          </w:tcPr>
+          <w:p>
+            <w:pPr>
+              <w:spacing w:after="160" w:line="278" w:lineRule="auto"/>
+            </w:pPr>
+            <w:r>
+              <w:t>Verified during testing</w:t>
+            </w:r>
+          </w:p>
+        </w:tc>
+      </w:tr>
+      <w:tr>
+        <w:tc>
+          <w:tcPr>
+            <w:tcW w:w="2880" w:type="dxa"/>
+            <w:tcBorders>
+              <w:top w:val="single" w:sz="4" w:space="0" w:color="auto"/>
+              <w:left w:val="single" w:sz="4" w:space="0" w:color="auto"/>
+              <w:bottom w:val="single" w:sz="4" w:space="0" w:color="auto"/>
+              <w:right w:val="single" w:sz="4" w:space="0" w:color="auto"/>
+            </w:tcBorders>
+            <w:hideMark/>
+          </w:tcPr>
+          <w:p>
+            <w:pPr>
+              <w:spacing w:after="160" w:line="278" w:lineRule="auto"/>
+            </w:pPr>
+            <w:r>
+              <w:t>Scoring Metrics</w:t>
+            </w:r>
+          </w:p>
+        </w:tc>
+        <w:tc>
+          <w:tcPr>
+            <w:tcW w:w="2880" w:type="dxa"/>
+            <w:tcBorders>
+              <w:top w:val="single" w:sz="4" w:space="0" w:color="auto"/>
+              <w:left w:val="single" w:sz="4" w:space="0" w:color="auto"/>
+              <w:bottom w:val="single" w:sz="4" w:space="0" w:color="auto"/>
+              <w:right w:val="single" w:sz="4" w:space="0" w:color="auto"/>
+            </w:tcBorders>
+            <w:hideMark/>
+          </w:tcPr>
+          <w:p>
+            <w:pPr>
+              <w:spacing w:after="160" w:line="278" w:lineRule="auto"/>
+            </w:pPr>
+            <w:r>
+              <w:t>Optional, for audit/debug</w:t>
+            </w:r>
+          </w:p>
+        </w:tc>
+        <w:tc>
+          <w:tcPr>
+            <w:tcW w:w="2880" w:type="dxa"/>
+            <w:tcBorders>
+              <w:top w:val="single" w:sz="4" w:space="0" w:color="auto"/>
+              <w:left w:val="single" w:sz="4" w:space="0" w:color="auto"/>
+              <w:bottom w:val="single" w:sz="4" w:space="0" w:color="auto"/>
+              <w:right w:val="single" w:sz="4" w:space="0" w:color="auto"/>
+            </w:tcBorders>
+            <w:hideMark/>
+          </w:tcPr>
+          <w:p>
+            <w:pPr>
+              <w:spacing w:after="160" w:line="278" w:lineRule="auto"/>
+            </w:pPr>
+            <w:r>
+              <w:t>Core to transform selection</w:t>
+            </w:r>
+          </w:p>
+        </w:tc>
+      </w:tr>
+      <w:tr>
+        <w:tc>
+          <w:tcPr>
+            <w:tcW w:w="2880" w:type="dxa"/>
+            <w:tcBorders>
+              <w:top w:val="single" w:sz="4" w:space="0" w:color="auto"/>
+              <w:left w:val="single" w:sz="4" w:space="0" w:color="auto"/>
+              <w:bottom w:val="single" w:sz="4" w:space="0" w:color="auto"/>
+              <w:right w:val="single" w:sz="4" w:space="0" w:color="auto"/>
+            </w:tcBorders>
+            <w:hideMark/>
+          </w:tcPr>
+          <w:p>
+            <w:pPr>
+              <w:spacing w:after="160" w:line="278" w:lineRule="auto"/>
+            </w:pPr>
+            <w:r>
+              <w:t>Speed</w:t>
+            </w:r>
+          </w:p>
+        </w:tc>
+        <w:tc>
+          <w:tcPr>
+            <w:tcW w:w="2880" w:type="dxa"/>
+            <w:tcBorders>
+              <w:top w:val="single" w:sz="4" w:space="0" w:color="auto"/>
+              <w:left w:val="single" w:sz="4" w:space="0" w:color="auto"/>
+              <w:bottom w:val="single" w:sz="4" w:space="0" w:color="auto"/>
+              <w:right w:val="single" w:sz="4" w:space="0" w:color="auto"/>
+            </w:tcBorders>
+            <w:hideMark/>
+          </w:tcPr>
+          <w:p>
+            <w:pPr>
+              <w:spacing w:after="160" w:line="278" w:lineRule="auto"/>
+            </w:pPr>
+            <w:r>
+              <w:t>Optimized for runtime</w:t>
+            </w:r>
+          </w:p>
+        </w:tc>
+        <w:tc>
+          <w:tcPr>
+            <w:tcW w:w="2880" w:type="dxa"/>
+            <w:tcBorders>
+              <w:top w:val="single" w:sz="4" w:space="0" w:color="auto"/>
+              <w:left w:val="single" w:sz="4" w:space="0" w:color="auto"/>
+              <w:bottom w:val="single" w:sz="4" w:space="0" w:color="auto"/>
+              <w:right w:val="single" w:sz="4" w:space="0" w:color="auto"/>
+            </w:tcBorders>
+            <w:hideMark/>
+          </w:tcPr>
+          <w:p>
+            <w:pPr>
+              <w:spacing w:after="160" w:line="278" w:lineRule="auto"/>
+            </w:pPr>
+            <w:r>
+              <w:t>Optimized for discovery and insight</w:t>
+            </w:r>
+          </w:p>
+        </w:tc>
+      </w:tr>
+    </w:tbl>
+    <w:p>
+      <w:pPr>
+        <w:spacing w:after="160" w:line="278" w:lineRule="auto"/>
+      </w:pPr>
+    </w:p>
+    <w:p>
+      <w:pPr>
+        <w:spacing w:after="160" w:line="278" w:lineRule="auto"/>
+      </w:pPr>
+    </w:p>
+    <w:p>
+      <w:pPr>
+        <w:spacing w:after="160" w:line="278" w:lineRule="auto"/>
+        <w:rPr>
+          <w:b/>
+          <w:bCs/>
+        </w:rPr>
+      </w:pPr>
+      <w:r>
+        <w:rPr>
+          <w:b/>
+          <w:bCs/>
+        </w:rPr>
         <w:t>1.2 Philosophy &amp; Goals</w:t>
       </w:r>
     </w:p>
     <w:p>
+      <w:pPr>
+        <w:spacing w:after="160" w:line="278" w:lineRule="auto"/>
+      </w:pPr>
       <w:r>
-        <w:t>Mango is built on the belief that cryptography should be:</w:t>
+        <w:t>Mango is guided by the belief that cryptography can be:</w:t>
       </w:r>
     </w:p>
     <w:p>
       <w:pPr>
-        <w:pStyle w:val="ListBullet"/>
+        <w:numPr>
+          <w:ilvl w:val="0"/>
+          <w:numId w:val="11"/>
+        </w:numPr>
+        <w:spacing w:after="160" w:line="278" w:lineRule="auto"/>
       </w:pPr>
       <w:r>
-        <w:t>- Transparent – Every decision, from transform logic to scoring outcomes, is measurable and explainable.</w:t>
+        <w:rPr>
+          <w:rFonts w:ascii="Segoe UI Emoji" w:hAnsi="Segoe UI Emoji" w:cs="Segoe UI Emoji"/>
+        </w:rPr>
+        <w:t>🔎</w:t>
+      </w:r>
+      <w:r>
+        <w:t xml:space="preserve"> </w:t>
+      </w:r>
+      <w:r>
+        <w:rPr>
+          <w:b/>
+          <w:bCs/>
+        </w:rPr>
+        <w:t>Transparent</w:t>
+      </w:r>
+      <w:r>
+        <w:t xml:space="preserve"> – All scoring, transform logic, and decision-making are explainable and inspectable.</w:t>
       </w:r>
     </w:p>
     <w:p>
       <w:pPr>
-        <w:pStyle w:val="ListBullet"/>
+        <w:numPr>
+          <w:ilvl w:val="0"/>
+          <w:numId w:val="11"/>
+        </w:numPr>
+        <w:spacing w:after="160" w:line="278" w:lineRule="auto"/>
       </w:pPr>
       <w:r>
-        <w:t>- Modular – Small, composable units (transforms) empower rapid experimentation and evaluation.</w:t>
+        <w:rPr>
+          <w:rFonts w:ascii="Segoe UI Emoji" w:hAnsi="Segoe UI Emoji" w:cs="Segoe UI Emoji"/>
+        </w:rPr>
+        <w:t>🧩</w:t>
+      </w:r>
+      <w:r>
+        <w:t xml:space="preserve"> </w:t>
+      </w:r>
+      <w:r>
+        <w:rPr>
+          <w:b/>
+          <w:bCs/>
+        </w:rPr>
+        <w:t>Modular</w:t>
+      </w:r>
+      <w:r>
+        <w:t xml:space="preserve"> – Encryption is constructed from atomic, interchangeable building blocks.</w:t>
       </w:r>
     </w:p>
     <w:p>
       <w:pPr>
-        <w:pStyle w:val="ListBullet"/>
+        <w:numPr>
+          <w:ilvl w:val="0"/>
+          <w:numId w:val="11"/>
+        </w:numPr>
+        <w:spacing w:after="160" w:line="278" w:lineRule="auto"/>
       </w:pPr>
       <w:r>
-        <w:t>- Adaptive – Rather than applying a one-size-fits-all cipher, Mango discovers optimal sequences based on the input data's nature.</w:t>
+        <w:rPr>
+          <w:rFonts w:ascii="Segoe UI Emoji" w:hAnsi="Segoe UI Emoji" w:cs="Segoe UI Emoji"/>
+        </w:rPr>
+        <w:t>🧠</w:t>
+      </w:r>
+      <w:r>
+        <w:t xml:space="preserve"> </w:t>
+      </w:r>
+      <w:r>
+        <w:rPr>
+          <w:b/>
+          <w:bCs/>
+        </w:rPr>
+        <w:t>Adaptive</w:t>
+      </w:r>
+      <w:r>
+        <w:t xml:space="preserve"> – Input is classified and profiled, enabling sequence selection based on actual data characteristics.</w:t>
       </w:r>
     </w:p>
     <w:p>
       <w:pPr>
-        <w:pStyle w:val="ListBullet"/>
+        <w:numPr>
+          <w:ilvl w:val="0"/>
+          <w:numId w:val="11"/>
+        </w:numPr>
+        <w:spacing w:after="160" w:line="278" w:lineRule="auto"/>
       </w:pPr>
       <w:r>
-        <w:t>- Provable – All sequences are evaluated with rigorous metrics, ensuring repeatable results across multiple test conditions.</w:t>
+        <w:rPr>
+          <w:rFonts w:ascii="Segoe UI Emoji" w:hAnsi="Segoe UI Emoji" w:cs="Segoe UI Emoji"/>
+        </w:rPr>
+        <w:t>📈</w:t>
       </w:r>
-    </w:p>
-    <w:p>
       <w:r>
-        <w:t>The overarching goal is to create a flexible, cryptographically sound, and verifiably superior encryption system that evolves with the data it protects.</w:t>
+        <w:t xml:space="preserve"> </w:t>
+      </w:r>
+      <w:r>
+        <w:rPr>
+          <w:b/>
+          <w:bCs/>
+        </w:rPr>
+        <w:t>Provable</w:t>
+      </w:r>
+      <w:r>
+        <w:t xml:space="preserve"> – Every sequence is scored with rigorous, multi-metric analysis to ensure objective comparison and repeatability.</w:t>
       </w:r>
     </w:p>
     <w:p>
       <w:pPr>
-        <w:pStyle w:val="Heading2"/>
+        <w:spacing w:after="160" w:line="278" w:lineRule="auto"/>
       </w:pPr>
       <w:r>
+        <w:t>The goal is a flexible, evolving encryption framework that offers both practical superiority and scientific accountability.</w:t>
+      </w:r>
+    </w:p>
+    <w:p>
+      <w:pPr>
+        <w:spacing w:after="160" w:line="278" w:lineRule="auto"/>
+        <w:rPr>
+          <w:b/>
+          <w:bCs/>
+        </w:rPr>
+      </w:pPr>
+      <w:r>
+        <w:rPr>
+          <w:b/>
+          <w:bCs/>
+        </w:rPr>
         <w:t>1.3 Key Features</w:t>
       </w:r>
     </w:p>
     <w:p>
       <w:pPr>
-        <w:pStyle w:val="ListBullet"/>
+        <w:numPr>
+          <w:ilvl w:val="0"/>
+          <w:numId w:val="12"/>
+        </w:numPr>
+        <w:spacing w:after="160" w:line="278" w:lineRule="auto"/>
       </w:pPr>
       <w:r>
-        <w:t>🔐 Atomic Transform Engine –</w:t>
-      </w:r>
-      <w:r>
-        <w:t xml:space="preserve"> 40</w:t>
+        <w:rPr>
+          <w:rFonts w:ascii="Segoe UI Emoji" w:hAnsi="Segoe UI Emoji" w:cs="Segoe UI Emoji"/>
+        </w:rPr>
+        <w:t>🔐</w:t>
       </w:r>
       <w:r>
         <w:t xml:space="preserve"> </w:t>
       </w:r>
       <w:r>
-        <w:t xml:space="preserve">stock </w:t>
+        <w:rPr>
+          <w:b/>
+          <w:bCs/>
+        </w:rPr>
+        <w:t>Atomic Transform Engine</w:t>
       </w:r>
       <w:r>
-        <w:t>transforms enable fine-grained control over data processing.</w:t>
-      </w:r>
-      <w:r>
-        <w:t xml:space="preserve"> Developers can easily add new transforms.</w:t>
+        <w:t xml:space="preserve"> – 40+ built-in transforms allow fine-grained encryption design. Custom transforms are easy to add.</w:t>
       </w:r>
     </w:p>
     <w:p>
       <w:pPr>
-        <w:pStyle w:val="ListBullet"/>
+        <w:numPr>
+          <w:ilvl w:val="0"/>
+          <w:numId w:val="12"/>
+        </w:numPr>
+        <w:spacing w:after="160" w:line="278" w:lineRule="auto"/>
       </w:pPr>
       <w:r>
-        <w:t>🧠 Munge (Sequence Discovery Engine) – Automatically identifies top-performing sequences through multi-level, multi-metric optimization.</w:t>
+        <w:rPr>
+          <w:rFonts w:ascii="Segoe UI Emoji" w:hAnsi="Segoe UI Emoji" w:cs="Segoe UI Emoji"/>
+        </w:rPr>
+        <w:t>🧠</w:t>
+      </w:r>
+      <w:r>
+        <w:t xml:space="preserve"> </w:t>
+      </w:r>
+      <w:r>
+        <w:rPr>
+          <w:b/>
+          <w:bCs/>
+        </w:rPr>
+        <w:t>Munge: Sequence Discovery Engine</w:t>
+      </w:r>
+      <w:r>
+        <w:t xml:space="preserve"> – Exhaustively searches for top-performing sequences across transform permutations and round variations.</w:t>
       </w:r>
     </w:p>
     <w:p>
       <w:pPr>
-        <w:pStyle w:val="ListBullet"/>
+        <w:numPr>
+          <w:ilvl w:val="0"/>
+          <w:numId w:val="12"/>
+        </w:numPr>
+        <w:spacing w:after="160" w:line="278" w:lineRule="auto"/>
       </w:pPr>
       <w:r>
-        <w:t>📊 Metric-Driven Scoring – Evaluates sequences on up to 9 independent metrics, including Avalanche, Frequency Distribution, Key Sensitivity, and more.</w:t>
+        <w:rPr>
+          <w:rFonts w:ascii="Segoe UI Emoji" w:hAnsi="Segoe UI Emoji" w:cs="Segoe UI Emoji"/>
+        </w:rPr>
+        <w:t>📊</w:t>
+      </w:r>
+      <w:r>
+        <w:t xml:space="preserve"> </w:t>
+      </w:r>
+      <w:r>
+        <w:rPr>
+          <w:b/>
+          <w:bCs/>
+        </w:rPr>
+        <w:t>Metric-Driven Scoring</w:t>
+      </w:r>
+      <w:r>
+        <w:t xml:space="preserve"> – Evaluates encryption quality using up to 9 orthogonal metrics, including Avalanche, Entropy, Key Dependency, and more.</w:t>
       </w:r>
     </w:p>
     <w:p>
       <w:pPr>
-        <w:pStyle w:val="ListBullet"/>
+        <w:numPr>
+          <w:ilvl w:val="0"/>
+          <w:numId w:val="12"/>
+        </w:numPr>
+        <w:spacing w:after="160" w:line="278" w:lineRule="auto"/>
       </w:pPr>
       <w:r>
-        <w:t>🧬 Input-Aware Adaptation – Supports data classification (Natural, Random, Sequence, Combined) to tailor sequences for maximum effectiveness.</w:t>
+        <w:rPr>
+          <w:rFonts w:ascii="Segoe UI Emoji" w:hAnsi="Segoe UI Emoji" w:cs="Segoe UI Emoji"/>
+        </w:rPr>
+        <w:t>🧬</w:t>
+      </w:r>
+      <w:r>
+        <w:t xml:space="preserve"> </w:t>
+      </w:r>
+      <w:r>
+        <w:rPr>
+          <w:b/>
+          <w:bCs/>
+        </w:rPr>
+        <w:t>Input-Aware Adaptation</w:t>
+      </w:r>
+      <w:r>
+        <w:t xml:space="preserve"> – Automatically classifies input data and applies the most appropriate transform sequence.</w:t>
       </w:r>
     </w:p>
     <w:p>
       <w:pPr>
-        <w:pStyle w:val="ListBullet"/>
+        <w:numPr>
+          <w:ilvl w:val="0"/>
+          <w:numId w:val="12"/>
+        </w:numPr>
+        <w:spacing w:after="160" w:line="278" w:lineRule="auto"/>
       </w:pPr>
       <w:r>
-        <w:lastRenderedPageBreak/>
-        <w:t>♻️ Fully Reversible Design – Ensures all sequences and transforms are invertible and validated for correctness.</w:t>
+        <w:rPr>
+          <w:rFonts w:ascii="Segoe UI Emoji" w:hAnsi="Segoe UI Emoji" w:cs="Segoe UI Emoji"/>
+        </w:rPr>
+        <w:t>♻️</w:t>
+      </w:r>
+      <w:r>
+        <w:t xml:space="preserve"> </w:t>
+      </w:r>
+      <w:r>
+        <w:rPr>
+          <w:b/>
+          <w:bCs/>
+        </w:rPr>
+        <w:t>Fully Reversible Design</w:t>
+      </w:r>
+      <w:r>
+        <w:t xml:space="preserve"> – All transforms and sequences are validated for round-trip integrity.</w:t>
       </w:r>
     </w:p>
     <w:p>
       <w:pPr>
-        <w:pStyle w:val="ListBullet"/>
+        <w:numPr>
+          <w:ilvl w:val="0"/>
+          <w:numId w:val="12"/>
+        </w:numPr>
+        <w:spacing w:after="160" w:line="278" w:lineRule="auto"/>
       </w:pPr>
       <w:r>
-        <w:t>🚀 AES Benchmarking – Built-in comparative tools highlight where Mango outperforms AES in both strength and speed.</w:t>
+        <w:rPr>
+          <w:rFonts w:ascii="Segoe UI Emoji" w:hAnsi="Segoe UI Emoji" w:cs="Segoe UI Emoji"/>
+        </w:rPr>
+        <w:lastRenderedPageBreak/>
+        <w:t>🚀</w:t>
+      </w:r>
+      <w:r>
+        <w:t xml:space="preserve"> </w:t>
+      </w:r>
+      <w:r>
+        <w:rPr>
+          <w:b/>
+          <w:bCs/>
+        </w:rPr>
+        <w:t>AES Benchmarking</w:t>
+      </w:r>
+      <w:r>
+        <w:t xml:space="preserve"> – Built-in tools compare Mango sequences against AES in terms of strength, diffusion, and runtime performance.</w:t>
       </w:r>
     </w:p>
+    <w:p/>
+    <w:p/>
     <w:sectPr>
       <w:pgSz w:w="12240" w:h="15840"/>
-      <w:pgMar w:top="1440" w:right="1800" w:bottom="1440" w:left="1800" w:header="720" w:footer="720" w:gutter="0"/>
+      <w:pgMar w:top="1440" w:right="1440" w:bottom="1440" w:left="1440" w:header="720" w:footer="720" w:gutter="0"/>
       <w:cols w:space="720"/>
       <w:docGrid w:linePitch="360"/>
     </w:sectPr>
@@ -317,7 +1323,7 @@
   <w:abstractNum w:abstractNumId="8" w15:restartNumberingAfterBreak="0">
     <w:nsid w:val="FFFFFF89"/>
     <w:multiLevelType w:val="singleLevel"/>
-    <w:tmpl w:val="29761A62"/>
+    <w:tmpl w:val="FE00EAF4"/>
     <w:lvl w:ilvl="0">
       <w:start w:val="1"/>
       <w:numFmt w:val="bullet"/>
@@ -332,6 +1338,453 @@
       </w:pPr>
       <w:rPr>
         <w:rFonts w:ascii="Symbol" w:hAnsi="Symbol" w:hint="default"/>
+      </w:rPr>
+    </w:lvl>
+  </w:abstractNum>
+  <w:abstractNum w:abstractNumId="9" w15:restartNumberingAfterBreak="0">
+    <w:nsid w:val="0A271A01"/>
+    <w:multiLevelType w:val="multilevel"/>
+    <w:tmpl w:val="C13CB936"/>
+    <w:lvl w:ilvl="0">
+      <w:start w:val="1"/>
+      <w:numFmt w:val="bullet"/>
+      <w:lvlText w:val=""/>
+      <w:lvlJc w:val="left"/>
+      <w:pPr>
+        <w:tabs>
+          <w:tab w:val="num" w:pos="720"/>
+        </w:tabs>
+        <w:ind w:left="720" w:hanging="360"/>
+      </w:pPr>
+      <w:rPr>
+        <w:rFonts w:ascii="Symbol" w:hAnsi="Symbol" w:hint="default"/>
+        <w:sz w:val="20"/>
+      </w:rPr>
+    </w:lvl>
+    <w:lvl w:ilvl="1" w:tentative="1">
+      <w:start w:val="1"/>
+      <w:numFmt w:val="bullet"/>
+      <w:lvlText w:val="o"/>
+      <w:lvlJc w:val="left"/>
+      <w:pPr>
+        <w:tabs>
+          <w:tab w:val="num" w:pos="1440"/>
+        </w:tabs>
+        <w:ind w:left="1440" w:hanging="360"/>
+      </w:pPr>
+      <w:rPr>
+        <w:rFonts w:ascii="Courier New" w:hAnsi="Courier New" w:hint="default"/>
+        <w:sz w:val="20"/>
+      </w:rPr>
+    </w:lvl>
+    <w:lvl w:ilvl="2" w:tentative="1">
+      <w:start w:val="1"/>
+      <w:numFmt w:val="bullet"/>
+      <w:lvlText w:val=""/>
+      <w:lvlJc w:val="left"/>
+      <w:pPr>
+        <w:tabs>
+          <w:tab w:val="num" w:pos="2160"/>
+        </w:tabs>
+        <w:ind w:left="2160" w:hanging="360"/>
+      </w:pPr>
+      <w:rPr>
+        <w:rFonts w:ascii="Wingdings" w:hAnsi="Wingdings" w:hint="default"/>
+        <w:sz w:val="20"/>
+      </w:rPr>
+    </w:lvl>
+    <w:lvl w:ilvl="3" w:tentative="1">
+      <w:start w:val="1"/>
+      <w:numFmt w:val="bullet"/>
+      <w:lvlText w:val=""/>
+      <w:lvlJc w:val="left"/>
+      <w:pPr>
+        <w:tabs>
+          <w:tab w:val="num" w:pos="2880"/>
+        </w:tabs>
+        <w:ind w:left="2880" w:hanging="360"/>
+      </w:pPr>
+      <w:rPr>
+        <w:rFonts w:ascii="Wingdings" w:hAnsi="Wingdings" w:hint="default"/>
+        <w:sz w:val="20"/>
+      </w:rPr>
+    </w:lvl>
+    <w:lvl w:ilvl="4" w:tentative="1">
+      <w:start w:val="1"/>
+      <w:numFmt w:val="bullet"/>
+      <w:lvlText w:val=""/>
+      <w:lvlJc w:val="left"/>
+      <w:pPr>
+        <w:tabs>
+          <w:tab w:val="num" w:pos="3600"/>
+        </w:tabs>
+        <w:ind w:left="3600" w:hanging="360"/>
+      </w:pPr>
+      <w:rPr>
+        <w:rFonts w:ascii="Wingdings" w:hAnsi="Wingdings" w:hint="default"/>
+        <w:sz w:val="20"/>
+      </w:rPr>
+    </w:lvl>
+    <w:lvl w:ilvl="5" w:tentative="1">
+      <w:start w:val="1"/>
+      <w:numFmt w:val="bullet"/>
+      <w:lvlText w:val=""/>
+      <w:lvlJc w:val="left"/>
+      <w:pPr>
+        <w:tabs>
+          <w:tab w:val="num" w:pos="4320"/>
+        </w:tabs>
+        <w:ind w:left="4320" w:hanging="360"/>
+      </w:pPr>
+      <w:rPr>
+        <w:rFonts w:ascii="Wingdings" w:hAnsi="Wingdings" w:hint="default"/>
+        <w:sz w:val="20"/>
+      </w:rPr>
+    </w:lvl>
+    <w:lvl w:ilvl="6" w:tentative="1">
+      <w:start w:val="1"/>
+      <w:numFmt w:val="bullet"/>
+      <w:lvlText w:val=""/>
+      <w:lvlJc w:val="left"/>
+      <w:pPr>
+        <w:tabs>
+          <w:tab w:val="num" w:pos="5040"/>
+        </w:tabs>
+        <w:ind w:left="5040" w:hanging="360"/>
+      </w:pPr>
+      <w:rPr>
+        <w:rFonts w:ascii="Wingdings" w:hAnsi="Wingdings" w:hint="default"/>
+        <w:sz w:val="20"/>
+      </w:rPr>
+    </w:lvl>
+    <w:lvl w:ilvl="7" w:tentative="1">
+      <w:start w:val="1"/>
+      <w:numFmt w:val="bullet"/>
+      <w:lvlText w:val=""/>
+      <w:lvlJc w:val="left"/>
+      <w:pPr>
+        <w:tabs>
+          <w:tab w:val="num" w:pos="5760"/>
+        </w:tabs>
+        <w:ind w:left="5760" w:hanging="360"/>
+      </w:pPr>
+      <w:rPr>
+        <w:rFonts w:ascii="Wingdings" w:hAnsi="Wingdings" w:hint="default"/>
+        <w:sz w:val="20"/>
+      </w:rPr>
+    </w:lvl>
+    <w:lvl w:ilvl="8" w:tentative="1">
+      <w:start w:val="1"/>
+      <w:numFmt w:val="bullet"/>
+      <w:lvlText w:val=""/>
+      <w:lvlJc w:val="left"/>
+      <w:pPr>
+        <w:tabs>
+          <w:tab w:val="num" w:pos="6480"/>
+        </w:tabs>
+        <w:ind w:left="6480" w:hanging="360"/>
+      </w:pPr>
+      <w:rPr>
+        <w:rFonts w:ascii="Wingdings" w:hAnsi="Wingdings" w:hint="default"/>
+        <w:sz w:val="20"/>
+      </w:rPr>
+    </w:lvl>
+  </w:abstractNum>
+  <w:abstractNum w:abstractNumId="10" w15:restartNumberingAfterBreak="0">
+    <w:nsid w:val="0B4E73EF"/>
+    <w:multiLevelType w:val="multilevel"/>
+    <w:tmpl w:val="CCA67E1C"/>
+    <w:lvl w:ilvl="0">
+      <w:start w:val="1"/>
+      <w:numFmt w:val="bullet"/>
+      <w:lvlText w:val=""/>
+      <w:lvlJc w:val="left"/>
+      <w:pPr>
+        <w:tabs>
+          <w:tab w:val="num" w:pos="720"/>
+        </w:tabs>
+        <w:ind w:left="720" w:hanging="360"/>
+      </w:pPr>
+      <w:rPr>
+        <w:rFonts w:ascii="Symbol" w:hAnsi="Symbol" w:hint="default"/>
+        <w:sz w:val="20"/>
+      </w:rPr>
+    </w:lvl>
+    <w:lvl w:ilvl="1" w:tentative="1">
+      <w:start w:val="1"/>
+      <w:numFmt w:val="bullet"/>
+      <w:lvlText w:val="o"/>
+      <w:lvlJc w:val="left"/>
+      <w:pPr>
+        <w:tabs>
+          <w:tab w:val="num" w:pos="1440"/>
+        </w:tabs>
+        <w:ind w:left="1440" w:hanging="360"/>
+      </w:pPr>
+      <w:rPr>
+        <w:rFonts w:ascii="Courier New" w:hAnsi="Courier New" w:hint="default"/>
+        <w:sz w:val="20"/>
+      </w:rPr>
+    </w:lvl>
+    <w:lvl w:ilvl="2" w:tentative="1">
+      <w:start w:val="1"/>
+      <w:numFmt w:val="bullet"/>
+      <w:lvlText w:val=""/>
+      <w:lvlJc w:val="left"/>
+      <w:pPr>
+        <w:tabs>
+          <w:tab w:val="num" w:pos="2160"/>
+        </w:tabs>
+        <w:ind w:left="2160" w:hanging="360"/>
+      </w:pPr>
+      <w:rPr>
+        <w:rFonts w:ascii="Wingdings" w:hAnsi="Wingdings" w:hint="default"/>
+        <w:sz w:val="20"/>
+      </w:rPr>
+    </w:lvl>
+    <w:lvl w:ilvl="3" w:tentative="1">
+      <w:start w:val="1"/>
+      <w:numFmt w:val="bullet"/>
+      <w:lvlText w:val=""/>
+      <w:lvlJc w:val="left"/>
+      <w:pPr>
+        <w:tabs>
+          <w:tab w:val="num" w:pos="2880"/>
+        </w:tabs>
+        <w:ind w:left="2880" w:hanging="360"/>
+      </w:pPr>
+      <w:rPr>
+        <w:rFonts w:ascii="Wingdings" w:hAnsi="Wingdings" w:hint="default"/>
+        <w:sz w:val="20"/>
+      </w:rPr>
+    </w:lvl>
+    <w:lvl w:ilvl="4" w:tentative="1">
+      <w:start w:val="1"/>
+      <w:numFmt w:val="bullet"/>
+      <w:lvlText w:val=""/>
+      <w:lvlJc w:val="left"/>
+      <w:pPr>
+        <w:tabs>
+          <w:tab w:val="num" w:pos="3600"/>
+        </w:tabs>
+        <w:ind w:left="3600" w:hanging="360"/>
+      </w:pPr>
+      <w:rPr>
+        <w:rFonts w:ascii="Wingdings" w:hAnsi="Wingdings" w:hint="default"/>
+        <w:sz w:val="20"/>
+      </w:rPr>
+    </w:lvl>
+    <w:lvl w:ilvl="5" w:tentative="1">
+      <w:start w:val="1"/>
+      <w:numFmt w:val="bullet"/>
+      <w:lvlText w:val=""/>
+      <w:lvlJc w:val="left"/>
+      <w:pPr>
+        <w:tabs>
+          <w:tab w:val="num" w:pos="4320"/>
+        </w:tabs>
+        <w:ind w:left="4320" w:hanging="360"/>
+      </w:pPr>
+      <w:rPr>
+        <w:rFonts w:ascii="Wingdings" w:hAnsi="Wingdings" w:hint="default"/>
+        <w:sz w:val="20"/>
+      </w:rPr>
+    </w:lvl>
+    <w:lvl w:ilvl="6" w:tentative="1">
+      <w:start w:val="1"/>
+      <w:numFmt w:val="bullet"/>
+      <w:lvlText w:val=""/>
+      <w:lvlJc w:val="left"/>
+      <w:pPr>
+        <w:tabs>
+          <w:tab w:val="num" w:pos="5040"/>
+        </w:tabs>
+        <w:ind w:left="5040" w:hanging="360"/>
+      </w:pPr>
+      <w:rPr>
+        <w:rFonts w:ascii="Wingdings" w:hAnsi="Wingdings" w:hint="default"/>
+        <w:sz w:val="20"/>
+      </w:rPr>
+    </w:lvl>
+    <w:lvl w:ilvl="7" w:tentative="1">
+      <w:start w:val="1"/>
+      <w:numFmt w:val="bullet"/>
+      <w:lvlText w:val=""/>
+      <w:lvlJc w:val="left"/>
+      <w:pPr>
+        <w:tabs>
+          <w:tab w:val="num" w:pos="5760"/>
+        </w:tabs>
+        <w:ind w:left="5760" w:hanging="360"/>
+      </w:pPr>
+      <w:rPr>
+        <w:rFonts w:ascii="Wingdings" w:hAnsi="Wingdings" w:hint="default"/>
+        <w:sz w:val="20"/>
+      </w:rPr>
+    </w:lvl>
+    <w:lvl w:ilvl="8" w:tentative="1">
+      <w:start w:val="1"/>
+      <w:numFmt w:val="bullet"/>
+      <w:lvlText w:val=""/>
+      <w:lvlJc w:val="left"/>
+      <w:pPr>
+        <w:tabs>
+          <w:tab w:val="num" w:pos="6480"/>
+        </w:tabs>
+        <w:ind w:left="6480" w:hanging="360"/>
+      </w:pPr>
+      <w:rPr>
+        <w:rFonts w:ascii="Wingdings" w:hAnsi="Wingdings" w:hint="default"/>
+        <w:sz w:val="20"/>
+      </w:rPr>
+    </w:lvl>
+  </w:abstractNum>
+  <w:abstractNum w:abstractNumId="11" w15:restartNumberingAfterBreak="0">
+    <w:nsid w:val="3462578D"/>
+    <w:multiLevelType w:val="multilevel"/>
+    <w:tmpl w:val="F6D8876E"/>
+    <w:lvl w:ilvl="0">
+      <w:start w:val="1"/>
+      <w:numFmt w:val="bullet"/>
+      <w:lvlText w:val=""/>
+      <w:lvlJc w:val="left"/>
+      <w:pPr>
+        <w:tabs>
+          <w:tab w:val="num" w:pos="720"/>
+        </w:tabs>
+        <w:ind w:left="720" w:hanging="360"/>
+      </w:pPr>
+      <w:rPr>
+        <w:rFonts w:ascii="Symbol" w:hAnsi="Symbol" w:hint="default"/>
+        <w:sz w:val="20"/>
+      </w:rPr>
+    </w:lvl>
+    <w:lvl w:ilvl="1" w:tentative="1">
+      <w:start w:val="1"/>
+      <w:numFmt w:val="bullet"/>
+      <w:lvlText w:val="o"/>
+      <w:lvlJc w:val="left"/>
+      <w:pPr>
+        <w:tabs>
+          <w:tab w:val="num" w:pos="1440"/>
+        </w:tabs>
+        <w:ind w:left="1440" w:hanging="360"/>
+      </w:pPr>
+      <w:rPr>
+        <w:rFonts w:ascii="Courier New" w:hAnsi="Courier New" w:hint="default"/>
+        <w:sz w:val="20"/>
+      </w:rPr>
+    </w:lvl>
+    <w:lvl w:ilvl="2" w:tentative="1">
+      <w:start w:val="1"/>
+      <w:numFmt w:val="bullet"/>
+      <w:lvlText w:val=""/>
+      <w:lvlJc w:val="left"/>
+      <w:pPr>
+        <w:tabs>
+          <w:tab w:val="num" w:pos="2160"/>
+        </w:tabs>
+        <w:ind w:left="2160" w:hanging="360"/>
+      </w:pPr>
+      <w:rPr>
+        <w:rFonts w:ascii="Wingdings" w:hAnsi="Wingdings" w:hint="default"/>
+        <w:sz w:val="20"/>
+      </w:rPr>
+    </w:lvl>
+    <w:lvl w:ilvl="3" w:tentative="1">
+      <w:start w:val="1"/>
+      <w:numFmt w:val="bullet"/>
+      <w:lvlText w:val=""/>
+      <w:lvlJc w:val="left"/>
+      <w:pPr>
+        <w:tabs>
+          <w:tab w:val="num" w:pos="2880"/>
+        </w:tabs>
+        <w:ind w:left="2880" w:hanging="360"/>
+      </w:pPr>
+      <w:rPr>
+        <w:rFonts w:ascii="Wingdings" w:hAnsi="Wingdings" w:hint="default"/>
+        <w:sz w:val="20"/>
+      </w:rPr>
+    </w:lvl>
+    <w:lvl w:ilvl="4" w:tentative="1">
+      <w:start w:val="1"/>
+      <w:numFmt w:val="bullet"/>
+      <w:lvlText w:val=""/>
+      <w:lvlJc w:val="left"/>
+      <w:pPr>
+        <w:tabs>
+          <w:tab w:val="num" w:pos="3600"/>
+        </w:tabs>
+        <w:ind w:left="3600" w:hanging="360"/>
+      </w:pPr>
+      <w:rPr>
+        <w:rFonts w:ascii="Wingdings" w:hAnsi="Wingdings" w:hint="default"/>
+        <w:sz w:val="20"/>
+      </w:rPr>
+    </w:lvl>
+    <w:lvl w:ilvl="5" w:tentative="1">
+      <w:start w:val="1"/>
+      <w:numFmt w:val="bullet"/>
+      <w:lvlText w:val=""/>
+      <w:lvlJc w:val="left"/>
+      <w:pPr>
+        <w:tabs>
+          <w:tab w:val="num" w:pos="4320"/>
+        </w:tabs>
+        <w:ind w:left="4320" w:hanging="360"/>
+      </w:pPr>
+      <w:rPr>
+        <w:rFonts w:ascii="Wingdings" w:hAnsi="Wingdings" w:hint="default"/>
+        <w:sz w:val="20"/>
+      </w:rPr>
+    </w:lvl>
+    <w:lvl w:ilvl="6" w:tentative="1">
+      <w:start w:val="1"/>
+      <w:numFmt w:val="bullet"/>
+      <w:lvlText w:val=""/>
+      <w:lvlJc w:val="left"/>
+      <w:pPr>
+        <w:tabs>
+          <w:tab w:val="num" w:pos="5040"/>
+        </w:tabs>
+        <w:ind w:left="5040" w:hanging="360"/>
+      </w:pPr>
+      <w:rPr>
+        <w:rFonts w:ascii="Wingdings" w:hAnsi="Wingdings" w:hint="default"/>
+        <w:sz w:val="20"/>
+      </w:rPr>
+    </w:lvl>
+    <w:lvl w:ilvl="7" w:tentative="1">
+      <w:start w:val="1"/>
+      <w:numFmt w:val="bullet"/>
+      <w:lvlText w:val=""/>
+      <w:lvlJc w:val="left"/>
+      <w:pPr>
+        <w:tabs>
+          <w:tab w:val="num" w:pos="5760"/>
+        </w:tabs>
+        <w:ind w:left="5760" w:hanging="360"/>
+      </w:pPr>
+      <w:rPr>
+        <w:rFonts w:ascii="Wingdings" w:hAnsi="Wingdings" w:hint="default"/>
+        <w:sz w:val="20"/>
+      </w:rPr>
+    </w:lvl>
+    <w:lvl w:ilvl="8" w:tentative="1">
+      <w:start w:val="1"/>
+      <w:numFmt w:val="bullet"/>
+      <w:lvlText w:val=""/>
+      <w:lvlJc w:val="left"/>
+      <w:pPr>
+        <w:tabs>
+          <w:tab w:val="num" w:pos="6480"/>
+        </w:tabs>
+        <w:ind w:left="6480" w:hanging="360"/>
+      </w:pPr>
+      <w:rPr>
+        <w:rFonts w:ascii="Wingdings" w:hAnsi="Wingdings" w:hint="default"/>
+        <w:sz w:val="20"/>
       </w:rPr>
     </w:lvl>
   </w:abstractNum>
@@ -361,6 +1814,15 @@
   </w:num>
   <w:num w:numId="9" w16cid:durableId="557865444">
     <w:abstractNumId w:val="0"/>
+  </w:num>
+  <w:num w:numId="10" w16cid:durableId="1932085854">
+    <w:abstractNumId w:val="9"/>
+  </w:num>
+  <w:num w:numId="11" w16cid:durableId="180821507">
+    <w:abstractNumId w:val="11"/>
+  </w:num>
+  <w:num w:numId="12" w16cid:durableId="1241333971">
+    <w:abstractNumId w:val="10"/>
   </w:num>
 </w:numbering>
 </file>
@@ -968,7 +2430,6 @@
   <w:style w:type="character" w:default="1" w:styleId="DefaultParagraphFont">
     <w:name w:val="Default Paragraph Font"/>
     <w:uiPriority w:val="1"/>
-    <w:semiHidden/>
     <w:unhideWhenUsed/>
   </w:style>
   <w:style w:type="table" w:default="1" w:styleId="TableNormal">

</xml_diff>